<commit_message>
Final Paper push and Comments
</commit_message>
<xml_diff>
--- a/Iterative Socket Server.docx
+++ b/Iterative Socket Server.docx
@@ -1,6 +1,6 @@
 
 <file path=word/document.xml><?xml version="1.0" encoding="utf-8"?>
-<w:document xmlns:wpc="http://schemas.microsoft.com/office/word/2010/wordprocessingCanvas" xmlns:cx="http://schemas.microsoft.com/office/drawing/2014/chartex" xmlns:cx1="http://schemas.microsoft.com/office/drawing/2015/9/8/chartex" xmlns:cx2="http://schemas.microsoft.com/office/drawing/2015/10/21/chartex" xmlns:cx3="http://schemas.microsoft.com/office/drawing/2016/5/9/chartex" xmlns:cx4="http://schemas.microsoft.com/office/drawing/2016/5/10/chartex" xmlns:cx5="http://schemas.microsoft.com/office/drawing/2016/5/11/chartex" xmlns:cx6="http://schemas.microsoft.com/office/drawing/2016/5/12/chartex" xmlns:cx7="http://schemas.microsoft.com/office/drawing/2016/5/13/chartex" xmlns:cx8="http://schemas.microsoft.com/office/drawing/2016/5/14/chartex" xmlns:mc="http://schemas.openxmlformats.org/markup-compatibility/2006" xmlns:aink="http://schemas.microsoft.com/office/drawing/2016/ink" xmlns:am3d="http://schemas.microsoft.com/office/drawing/2017/model3d" xmlns:o="urn:schemas-microsoft-com:office:office" xmlns:r="http://schemas.openxmlformats.org/officeDocument/2006/relationships" xmlns:m="http://schemas.openxmlformats.org/officeDocument/2006/math" xmlns:v="urn:schemas-microsoft-com:vml" xmlns:wp14="http://schemas.microsoft.com/office/word/2010/wordprocessingDrawing" xmlns:wp="http://schemas.openxmlformats.org/drawingml/2006/wordprocessingDrawing" xmlns:w10="urn:schemas-microsoft-com:office:word" xmlns:w="http://schemas.openxmlformats.org/wordprocessingml/2006/main" xmlns:w14="http://schemas.microsoft.com/office/word/2010/wordml" xmlns:w15="http://schemas.microsoft.com/office/word/2012/wordml" xmlns:w16cex="http://schemas.microsoft.com/office/word/2018/wordml/cex" xmlns:w16cid="http://schemas.microsoft.com/office/word/2016/wordml/cid" xmlns:w16="http://schemas.microsoft.com/office/word/2018/wordml" xmlns:w16sdtdh="http://schemas.microsoft.com/office/word/2020/wordml/sdtdatahash" xmlns:w16se="http://schemas.microsoft.com/office/word/2015/wordml/symex" xmlns:wpg="http://schemas.microsoft.com/office/word/2010/wordprocessingGroup" xmlns:wpi="http://schemas.microsoft.com/office/word/2010/wordprocessingInk" xmlns:wne="http://schemas.microsoft.com/office/word/2006/wordml" xmlns:wps="http://schemas.microsoft.com/office/word/2010/wordprocessingShape" mc:Ignorable="w14 w15 w16se w16cid w16 w16cex w16sdtdh wp14">
+<w:document xmlns:wpc="http://schemas.microsoft.com/office/word/2010/wordprocessingCanvas" xmlns:cx="http://schemas.microsoft.com/office/drawing/2014/chartex" xmlns:cx1="http://schemas.microsoft.com/office/drawing/2015/9/8/chartex" xmlns:cx2="http://schemas.microsoft.com/office/drawing/2015/10/21/chartex" xmlns:cx3="http://schemas.microsoft.com/office/drawing/2016/5/9/chartex" xmlns:cx4="http://schemas.microsoft.com/office/drawing/2016/5/10/chartex" xmlns:cx5="http://schemas.microsoft.com/office/drawing/2016/5/11/chartex" xmlns:cx6="http://schemas.microsoft.com/office/drawing/2016/5/12/chartex" xmlns:cx7="http://schemas.microsoft.com/office/drawing/2016/5/13/chartex" xmlns:cx8="http://schemas.microsoft.com/office/drawing/2016/5/14/chartex" xmlns:mc="http://schemas.openxmlformats.org/markup-compatibility/2006" xmlns:aink="http://schemas.microsoft.com/office/drawing/2016/ink" xmlns:am3d="http://schemas.microsoft.com/office/drawing/2017/model3d" xmlns:o="urn:schemas-microsoft-com:office:office" xmlns:oel="http://schemas.microsoft.com/office/2019/extlst" xmlns:r="http://schemas.openxmlformats.org/officeDocument/2006/relationships" xmlns:m="http://schemas.openxmlformats.org/officeDocument/2006/math" xmlns:v="urn:schemas-microsoft-com:vml" xmlns:wp14="http://schemas.microsoft.com/office/word/2010/wordprocessingDrawing" xmlns:wp="http://schemas.openxmlformats.org/drawingml/2006/wordprocessingDrawing" xmlns:w10="urn:schemas-microsoft-com:office:word" xmlns:w="http://schemas.openxmlformats.org/wordprocessingml/2006/main" xmlns:w14="http://schemas.microsoft.com/office/word/2010/wordml" xmlns:w15="http://schemas.microsoft.com/office/word/2012/wordml" xmlns:w16cex="http://schemas.microsoft.com/office/word/2018/wordml/cex" xmlns:w16cid="http://schemas.microsoft.com/office/word/2016/wordml/cid" xmlns:w16="http://schemas.microsoft.com/office/word/2018/wordml" xmlns:w16sdtdh="http://schemas.microsoft.com/office/word/2020/wordml/sdtdatahash" xmlns:w16se="http://schemas.microsoft.com/office/word/2015/wordml/symex" xmlns:wpg="http://schemas.microsoft.com/office/word/2010/wordprocessingGroup" xmlns:wpi="http://schemas.microsoft.com/office/word/2010/wordprocessingInk" xmlns:wne="http://schemas.microsoft.com/office/word/2006/wordml" xmlns:wps="http://schemas.microsoft.com/office/word/2010/wordprocessingShape" mc:Ignorable="w14 w15 w16se w16cid w16 w16cex w16sdtdh wp14">
   <w:body>
     <w:p>
       <w:pPr>
@@ -328,13 +328,7 @@
       </w:r>
       <w:proofErr w:type="spellEnd"/>
       <w:r>
-        <w:t xml:space="preserve">” and a buffered writer named, “writer”. </w:t>
-      </w:r>
-      <w:r>
-        <w:t>T</w:t>
-      </w:r>
-      <w:r>
-        <w:t xml:space="preserve">he </w:t>
+        <w:t xml:space="preserve">” and a buffered writer named, “writer”. The </w:t>
       </w:r>
       <w:proofErr w:type="spellStart"/>
       <w:proofErr w:type="gramStart"/>
@@ -352,13 +346,7 @@
       </w:r>
       <w:proofErr w:type="spellEnd"/>
       <w:r>
-        <w:t xml:space="preserve">) command </w:t>
-      </w:r>
-      <w:r>
-        <w:t>is then used to</w:t>
-      </w:r>
-      <w:r>
-        <w:t xml:space="preserve"> send the message to the client. </w:t>
+        <w:t xml:space="preserve">) command is then used to send the message to the client. </w:t>
       </w:r>
     </w:p>
     <w:p/>
@@ -513,13 +501,7 @@
       </w:r>
       <w:proofErr w:type="spellEnd"/>
       <w:r>
-        <w:t xml:space="preserve"> from the Linux command “</w:t>
-      </w:r>
-      <w:r>
-        <w:t>who</w:t>
-      </w:r>
-      <w:r>
-        <w:t>”</w:t>
+        <w:t xml:space="preserve"> from the Linux command “who”</w:t>
       </w:r>
     </w:p>
     <w:p>
@@ -747,7 +729,15 @@
       </w:r>
       <w:proofErr w:type="gramEnd"/>
       <w:r>
-        <w:t>) method initialize a socket with the server as well as all writers/readers necessary to transmit/receive data from the server. The client request is sent</w:t>
+        <w:t xml:space="preserve">) method </w:t>
+      </w:r>
+      <w:proofErr w:type="gramStart"/>
+      <w:r>
+        <w:t>initialize</w:t>
+      </w:r>
+      <w:proofErr w:type="gramEnd"/>
+      <w:r>
+        <w:t xml:space="preserve"> a socket with the server as well as all writers/readers necessary to transmit/receive data from the server. The client request is sent</w:t>
       </w:r>
       <w:r>
         <w:t>,</w:t>
@@ -863,7 +853,10 @@
         <w:pStyle w:val="Heading1"/>
       </w:pPr>
       <w:r>
-        <w:t>Data Analysis</w:t>
+        <w:t xml:space="preserve">Data </w:t>
+      </w:r>
+      <w:r>
+        <w:t>Collection</w:t>
       </w:r>
     </w:p>
     <w:p>
@@ -878,9 +871,9 @@
         </w:rPr>
         <w:lastRenderedPageBreak/>
         <w:drawing>
-          <wp:inline distT="0" distB="0" distL="0" distR="0" wp14:anchorId="7172B6A6" wp14:editId="3EE5BC5D">
+          <wp:inline distT="0" distB="0" distL="0" distR="0" wp14:anchorId="7172B6A6" wp14:editId="7AA8102D">
             <wp:extent cx="5943600" cy="4534535"/>
-            <wp:effectExtent l="0" t="0" r="12700" b="12065"/>
+            <wp:effectExtent l="0" t="0" r="0" b="18415"/>
             <wp:docPr id="1" name="Chart 1">
               <a:extLst xmlns:a="http://schemas.openxmlformats.org/drawingml/2006/main">
                 <a:ext uri="{FF2B5EF4-FFF2-40B4-BE49-F238E27FC236}">
@@ -1050,33 +1043,74 @@
         <w:pStyle w:val="Heading1"/>
       </w:pPr>
       <w:r>
-        <w:t>Conclusion</w:t>
+        <w:t>Date Analysis</w:t>
       </w:r>
     </w:p>
     <w:p>
       <w:r>
-        <w:t xml:space="preserve">This project was an </w:t>
-      </w:r>
-      <w:r>
-        <w:t>excellent</w:t>
-      </w:r>
-      <w:r>
-        <w:t xml:space="preserve"> exposure event to client-server communications and the software associated with said communications.  At this point in their academic careers, few students have written asynchronous </w:t>
-      </w:r>
-      <w:r>
-        <w:t>software</w:t>
-      </w:r>
-      <w:r>
-        <w:t xml:space="preserve"> and even fewer have implemented iterative sockets.  This project gradually brings students up to speed on both and will serve as a solid foundation for continued work in this field.  </w:t>
+        <w:t xml:space="preserve">Overall, we can see from the Average Request Processing Time that the netstat command took the longest average </w:t>
+      </w:r>
+      <w:r>
+        <w:t>compared</w:t>
+      </w:r>
+      <w:r>
+        <w:t xml:space="preserve"> to all other requests with the </w:t>
+      </w:r>
+      <w:proofErr w:type="spellStart"/>
+      <w:r>
+        <w:t>CurrPrograms</w:t>
+      </w:r>
+      <w:proofErr w:type="spellEnd"/>
+      <w:r>
+        <w:t xml:space="preserve"> request</w:t>
+      </w:r>
+      <w:r>
+        <w:t xml:space="preserve"> taking the second longest average. The rest of the requests can be seen grouped closely at the bottom of the graph. This could lead us to the conclusion that the primary cause of individual turnaround time is the amount of data being queried and returned. Both requests return an immense amount of data per request. </w:t>
       </w:r>
     </w:p>
     <w:p>
       <w:r>
-        <w:t xml:space="preserve">Concurrent with the programmatic learning, this project aptly demonstrates the impact numerous taxing requests can have on a server.  As the data above shows, the increase in demand correlated directly with </w:t>
-      </w:r>
-      <w:r>
         <w:lastRenderedPageBreak/>
-        <w:t>an increase in overall processing time on the server-side.  This is relatively low impact for this project, but the results can be extrapolated to thousands of users, allow</w:t>
+        <w:t xml:space="preserve">We can also see that overall, the request time average </w:t>
+      </w:r>
+      <w:r>
+        <w:t>for</w:t>
+      </w:r>
+      <w:r>
+        <w:t xml:space="preserve"> each </w:t>
+      </w:r>
+      <w:r>
+        <w:t>request decreases in time from 1 request to 5 requests. However, as the number of requests increases from 5, it increases at an exponential rate leading us to the conclusion that increasing the number of clients will greatly increase the turnaround time not only for individuals, but also will greatly increase the average turnaround time average.</w:t>
+      </w:r>
+    </w:p>
+    <w:p>
+      <w:pPr>
+        <w:pStyle w:val="Heading1"/>
+      </w:pPr>
+      <w:r>
+        <w:t>Conclusion</w:t>
+      </w:r>
+    </w:p>
+    <w:p>
+      <w:r>
+        <w:t xml:space="preserve">This project was an </w:t>
+      </w:r>
+      <w:r>
+        <w:t>excellent</w:t>
+      </w:r>
+      <w:r>
+        <w:t xml:space="preserve"> exposure event to client-server communications and the software associated with said communications.  At this point in their academic careers, few students have written asynchronous </w:t>
+      </w:r>
+      <w:r>
+        <w:t>software</w:t>
+      </w:r>
+      <w:r>
+        <w:t xml:space="preserve"> and even fewer have implemented iterative sockets.  This project gradually brings students up to speed on both and will serve as a solid foundation for continued work in this field.  </w:t>
+      </w:r>
+    </w:p>
+    <w:p>
+      <w:r>
+        <w:t>Concurrent with the programmatic learning, this project aptly demonstrates the impact numerous taxing requests can have on a server.  As the data above shows, the increase in demand correlated directly with an increase in overall processing time on the server-side.  This is relatively low impact for this project, but the results can be extrapolated to thousands of users, allow</w:t>
       </w:r>
       <w:r>
         <w:t>ing</w:t>
@@ -1102,7 +1136,7 @@
 </file>
 
 <file path=word/endnotes.xml><?xml version="1.0" encoding="utf-8"?>
-<w:endnotes xmlns:wpc="http://schemas.microsoft.com/office/word/2010/wordprocessingCanvas" xmlns:cx="http://schemas.microsoft.com/office/drawing/2014/chartex" xmlns:cx1="http://schemas.microsoft.com/office/drawing/2015/9/8/chartex" xmlns:cx2="http://schemas.microsoft.com/office/drawing/2015/10/21/chartex" xmlns:cx3="http://schemas.microsoft.com/office/drawing/2016/5/9/chartex" xmlns:cx4="http://schemas.microsoft.com/office/drawing/2016/5/10/chartex" xmlns:cx5="http://schemas.microsoft.com/office/drawing/2016/5/11/chartex" xmlns:cx6="http://schemas.microsoft.com/office/drawing/2016/5/12/chartex" xmlns:cx7="http://schemas.microsoft.com/office/drawing/2016/5/13/chartex" xmlns:cx8="http://schemas.microsoft.com/office/drawing/2016/5/14/chartex" xmlns:mc="http://schemas.openxmlformats.org/markup-compatibility/2006" xmlns:aink="http://schemas.microsoft.com/office/drawing/2016/ink" xmlns:am3d="http://schemas.microsoft.com/office/drawing/2017/model3d" xmlns:o="urn:schemas-microsoft-com:office:office" xmlns:r="http://schemas.openxmlformats.org/officeDocument/2006/relationships" xmlns:m="http://schemas.openxmlformats.org/officeDocument/2006/math" xmlns:v="urn:schemas-microsoft-com:vml" xmlns:wp14="http://schemas.microsoft.com/office/word/2010/wordprocessingDrawing" xmlns:wp="http://schemas.openxmlformats.org/drawingml/2006/wordprocessingDrawing" xmlns:w10="urn:schemas-microsoft-com:office:word" xmlns:w="http://schemas.openxmlformats.org/wordprocessingml/2006/main" xmlns:w14="http://schemas.microsoft.com/office/word/2010/wordml" xmlns:w15="http://schemas.microsoft.com/office/word/2012/wordml" xmlns:w16cex="http://schemas.microsoft.com/office/word/2018/wordml/cex" xmlns:w16cid="http://schemas.microsoft.com/office/word/2016/wordml/cid" xmlns:w16="http://schemas.microsoft.com/office/word/2018/wordml" xmlns:w16sdtdh="http://schemas.microsoft.com/office/word/2020/wordml/sdtdatahash" xmlns:w16se="http://schemas.microsoft.com/office/word/2015/wordml/symex" xmlns:wpg="http://schemas.microsoft.com/office/word/2010/wordprocessingGroup" xmlns:wpi="http://schemas.microsoft.com/office/word/2010/wordprocessingInk" xmlns:wne="http://schemas.microsoft.com/office/word/2006/wordml" xmlns:wps="http://schemas.microsoft.com/office/word/2010/wordprocessingShape" mc:Ignorable="w14 w15 w16se w16cid w16 w16cex w16sdtdh wp14">
+<w:endnotes xmlns:wpc="http://schemas.microsoft.com/office/word/2010/wordprocessingCanvas" xmlns:cx="http://schemas.microsoft.com/office/drawing/2014/chartex" xmlns:cx1="http://schemas.microsoft.com/office/drawing/2015/9/8/chartex" xmlns:cx2="http://schemas.microsoft.com/office/drawing/2015/10/21/chartex" xmlns:cx3="http://schemas.microsoft.com/office/drawing/2016/5/9/chartex" xmlns:cx4="http://schemas.microsoft.com/office/drawing/2016/5/10/chartex" xmlns:cx5="http://schemas.microsoft.com/office/drawing/2016/5/11/chartex" xmlns:cx6="http://schemas.microsoft.com/office/drawing/2016/5/12/chartex" xmlns:cx7="http://schemas.microsoft.com/office/drawing/2016/5/13/chartex" xmlns:cx8="http://schemas.microsoft.com/office/drawing/2016/5/14/chartex" xmlns:mc="http://schemas.openxmlformats.org/markup-compatibility/2006" xmlns:aink="http://schemas.microsoft.com/office/drawing/2016/ink" xmlns:am3d="http://schemas.microsoft.com/office/drawing/2017/model3d" xmlns:o="urn:schemas-microsoft-com:office:office" xmlns:oel="http://schemas.microsoft.com/office/2019/extlst" xmlns:r="http://schemas.openxmlformats.org/officeDocument/2006/relationships" xmlns:m="http://schemas.openxmlformats.org/officeDocument/2006/math" xmlns:v="urn:schemas-microsoft-com:vml" xmlns:wp14="http://schemas.microsoft.com/office/word/2010/wordprocessingDrawing" xmlns:wp="http://schemas.openxmlformats.org/drawingml/2006/wordprocessingDrawing" xmlns:w10="urn:schemas-microsoft-com:office:word" xmlns:w="http://schemas.openxmlformats.org/wordprocessingml/2006/main" xmlns:w14="http://schemas.microsoft.com/office/word/2010/wordml" xmlns:w15="http://schemas.microsoft.com/office/word/2012/wordml" xmlns:w16cex="http://schemas.microsoft.com/office/word/2018/wordml/cex" xmlns:w16cid="http://schemas.microsoft.com/office/word/2016/wordml/cid" xmlns:w16="http://schemas.microsoft.com/office/word/2018/wordml" xmlns:w16sdtdh="http://schemas.microsoft.com/office/word/2020/wordml/sdtdatahash" xmlns:w16se="http://schemas.microsoft.com/office/word/2015/wordml/symex" xmlns:wpg="http://schemas.microsoft.com/office/word/2010/wordprocessingGroup" xmlns:wpi="http://schemas.microsoft.com/office/word/2010/wordprocessingInk" xmlns:wne="http://schemas.microsoft.com/office/word/2006/wordml" xmlns:wps="http://schemas.microsoft.com/office/word/2010/wordprocessingShape" mc:Ignorable="w14 w15 w16se w16cid w16 w16cex w16sdtdh wp14">
   <w:endnote w:type="separator" w:id="-1">
     <w:p>
       <w:pPr>
@@ -1127,7 +1161,7 @@
 </file>
 
 <file path=word/footer1.xml><?xml version="1.0" encoding="utf-8"?>
-<w:ftr xmlns:wpc="http://schemas.microsoft.com/office/word/2010/wordprocessingCanvas" xmlns:cx="http://schemas.microsoft.com/office/drawing/2014/chartex" xmlns:cx1="http://schemas.microsoft.com/office/drawing/2015/9/8/chartex" xmlns:cx2="http://schemas.microsoft.com/office/drawing/2015/10/21/chartex" xmlns:cx3="http://schemas.microsoft.com/office/drawing/2016/5/9/chartex" xmlns:cx4="http://schemas.microsoft.com/office/drawing/2016/5/10/chartex" xmlns:cx5="http://schemas.microsoft.com/office/drawing/2016/5/11/chartex" xmlns:cx6="http://schemas.microsoft.com/office/drawing/2016/5/12/chartex" xmlns:cx7="http://schemas.microsoft.com/office/drawing/2016/5/13/chartex" xmlns:cx8="http://schemas.microsoft.com/office/drawing/2016/5/14/chartex" xmlns:mc="http://schemas.openxmlformats.org/markup-compatibility/2006" xmlns:aink="http://schemas.microsoft.com/office/drawing/2016/ink" xmlns:am3d="http://schemas.microsoft.com/office/drawing/2017/model3d" xmlns:o="urn:schemas-microsoft-com:office:office" xmlns:r="http://schemas.openxmlformats.org/officeDocument/2006/relationships" xmlns:m="http://schemas.openxmlformats.org/officeDocument/2006/math" xmlns:v="urn:schemas-microsoft-com:vml" xmlns:wp14="http://schemas.microsoft.com/office/word/2010/wordprocessingDrawing" xmlns:wp="http://schemas.openxmlformats.org/drawingml/2006/wordprocessingDrawing" xmlns:w10="urn:schemas-microsoft-com:office:word" xmlns:w="http://schemas.openxmlformats.org/wordprocessingml/2006/main" xmlns:w14="http://schemas.microsoft.com/office/word/2010/wordml" xmlns:w15="http://schemas.microsoft.com/office/word/2012/wordml" xmlns:w16cex="http://schemas.microsoft.com/office/word/2018/wordml/cex" xmlns:w16cid="http://schemas.microsoft.com/office/word/2016/wordml/cid" xmlns:w16="http://schemas.microsoft.com/office/word/2018/wordml" xmlns:w16sdtdh="http://schemas.microsoft.com/office/word/2020/wordml/sdtdatahash" xmlns:w16se="http://schemas.microsoft.com/office/word/2015/wordml/symex" xmlns:wpg="http://schemas.microsoft.com/office/word/2010/wordprocessingGroup" xmlns:wpi="http://schemas.microsoft.com/office/word/2010/wordprocessingInk" xmlns:wne="http://schemas.microsoft.com/office/word/2006/wordml" xmlns:wps="http://schemas.microsoft.com/office/word/2010/wordprocessingShape" mc:Ignorable="w14 w15 w16se w16cid w16 w16cex w16sdtdh wp14">
+<w:ftr xmlns:wpc="http://schemas.microsoft.com/office/word/2010/wordprocessingCanvas" xmlns:cx="http://schemas.microsoft.com/office/drawing/2014/chartex" xmlns:cx1="http://schemas.microsoft.com/office/drawing/2015/9/8/chartex" xmlns:cx2="http://schemas.microsoft.com/office/drawing/2015/10/21/chartex" xmlns:cx3="http://schemas.microsoft.com/office/drawing/2016/5/9/chartex" xmlns:cx4="http://schemas.microsoft.com/office/drawing/2016/5/10/chartex" xmlns:cx5="http://schemas.microsoft.com/office/drawing/2016/5/11/chartex" xmlns:cx6="http://schemas.microsoft.com/office/drawing/2016/5/12/chartex" xmlns:cx7="http://schemas.microsoft.com/office/drawing/2016/5/13/chartex" xmlns:cx8="http://schemas.microsoft.com/office/drawing/2016/5/14/chartex" xmlns:mc="http://schemas.openxmlformats.org/markup-compatibility/2006" xmlns:aink="http://schemas.microsoft.com/office/drawing/2016/ink" xmlns:am3d="http://schemas.microsoft.com/office/drawing/2017/model3d" xmlns:o="urn:schemas-microsoft-com:office:office" xmlns:oel="http://schemas.microsoft.com/office/2019/extlst" xmlns:r="http://schemas.openxmlformats.org/officeDocument/2006/relationships" xmlns:m="http://schemas.openxmlformats.org/officeDocument/2006/math" xmlns:v="urn:schemas-microsoft-com:vml" xmlns:wp14="http://schemas.microsoft.com/office/word/2010/wordprocessingDrawing" xmlns:wp="http://schemas.openxmlformats.org/drawingml/2006/wordprocessingDrawing" xmlns:w10="urn:schemas-microsoft-com:office:word" xmlns:w="http://schemas.openxmlformats.org/wordprocessingml/2006/main" xmlns:w14="http://schemas.microsoft.com/office/word/2010/wordml" xmlns:w15="http://schemas.microsoft.com/office/word/2012/wordml" xmlns:w16cex="http://schemas.microsoft.com/office/word/2018/wordml/cex" xmlns:w16cid="http://schemas.microsoft.com/office/word/2016/wordml/cid" xmlns:w16="http://schemas.microsoft.com/office/word/2018/wordml" xmlns:w16sdtdh="http://schemas.microsoft.com/office/word/2020/wordml/sdtdatahash" xmlns:w16se="http://schemas.microsoft.com/office/word/2015/wordml/symex" xmlns:wpg="http://schemas.microsoft.com/office/word/2010/wordprocessingGroup" xmlns:wpi="http://schemas.microsoft.com/office/word/2010/wordprocessingInk" xmlns:wne="http://schemas.microsoft.com/office/word/2006/wordml" xmlns:wps="http://schemas.microsoft.com/office/word/2010/wordprocessingShape" mc:Ignorable="w14 w15 w16se w16cid w16 w16cex w16sdtdh wp14">
   <w:sdt>
     <w:sdtPr>
       <w:rPr>
@@ -1178,7 +1212,7 @@
 </file>
 
 <file path=word/footer2.xml><?xml version="1.0" encoding="utf-8"?>
-<w:ftr xmlns:wpc="http://schemas.microsoft.com/office/word/2010/wordprocessingCanvas" xmlns:cx="http://schemas.microsoft.com/office/drawing/2014/chartex" xmlns:cx1="http://schemas.microsoft.com/office/drawing/2015/9/8/chartex" xmlns:cx2="http://schemas.microsoft.com/office/drawing/2015/10/21/chartex" xmlns:cx3="http://schemas.microsoft.com/office/drawing/2016/5/9/chartex" xmlns:cx4="http://schemas.microsoft.com/office/drawing/2016/5/10/chartex" xmlns:cx5="http://schemas.microsoft.com/office/drawing/2016/5/11/chartex" xmlns:cx6="http://schemas.microsoft.com/office/drawing/2016/5/12/chartex" xmlns:cx7="http://schemas.microsoft.com/office/drawing/2016/5/13/chartex" xmlns:cx8="http://schemas.microsoft.com/office/drawing/2016/5/14/chartex" xmlns:mc="http://schemas.openxmlformats.org/markup-compatibility/2006" xmlns:aink="http://schemas.microsoft.com/office/drawing/2016/ink" xmlns:am3d="http://schemas.microsoft.com/office/drawing/2017/model3d" xmlns:o="urn:schemas-microsoft-com:office:office" xmlns:r="http://schemas.openxmlformats.org/officeDocument/2006/relationships" xmlns:m="http://schemas.openxmlformats.org/officeDocument/2006/math" xmlns:v="urn:schemas-microsoft-com:vml" xmlns:wp14="http://schemas.microsoft.com/office/word/2010/wordprocessingDrawing" xmlns:wp="http://schemas.openxmlformats.org/drawingml/2006/wordprocessingDrawing" xmlns:w10="urn:schemas-microsoft-com:office:word" xmlns:w="http://schemas.openxmlformats.org/wordprocessingml/2006/main" xmlns:w14="http://schemas.microsoft.com/office/word/2010/wordml" xmlns:w15="http://schemas.microsoft.com/office/word/2012/wordml" xmlns:w16cex="http://schemas.microsoft.com/office/word/2018/wordml/cex" xmlns:w16cid="http://schemas.microsoft.com/office/word/2016/wordml/cid" xmlns:w16="http://schemas.microsoft.com/office/word/2018/wordml" xmlns:w16sdtdh="http://schemas.microsoft.com/office/word/2020/wordml/sdtdatahash" xmlns:w16se="http://schemas.microsoft.com/office/word/2015/wordml/symex" xmlns:wpg="http://schemas.microsoft.com/office/word/2010/wordprocessingGroup" xmlns:wpi="http://schemas.microsoft.com/office/word/2010/wordprocessingInk" xmlns:wne="http://schemas.microsoft.com/office/word/2006/wordml" xmlns:wps="http://schemas.microsoft.com/office/word/2010/wordprocessingShape" mc:Ignorable="w14 w15 w16se w16cid w16 w16cex w16sdtdh wp14">
+<w:ftr xmlns:wpc="http://schemas.microsoft.com/office/word/2010/wordprocessingCanvas" xmlns:cx="http://schemas.microsoft.com/office/drawing/2014/chartex" xmlns:cx1="http://schemas.microsoft.com/office/drawing/2015/9/8/chartex" xmlns:cx2="http://schemas.microsoft.com/office/drawing/2015/10/21/chartex" xmlns:cx3="http://schemas.microsoft.com/office/drawing/2016/5/9/chartex" xmlns:cx4="http://schemas.microsoft.com/office/drawing/2016/5/10/chartex" xmlns:cx5="http://schemas.microsoft.com/office/drawing/2016/5/11/chartex" xmlns:cx6="http://schemas.microsoft.com/office/drawing/2016/5/12/chartex" xmlns:cx7="http://schemas.microsoft.com/office/drawing/2016/5/13/chartex" xmlns:cx8="http://schemas.microsoft.com/office/drawing/2016/5/14/chartex" xmlns:mc="http://schemas.openxmlformats.org/markup-compatibility/2006" xmlns:aink="http://schemas.microsoft.com/office/drawing/2016/ink" xmlns:am3d="http://schemas.microsoft.com/office/drawing/2017/model3d" xmlns:o="urn:schemas-microsoft-com:office:office" xmlns:oel="http://schemas.microsoft.com/office/2019/extlst" xmlns:r="http://schemas.openxmlformats.org/officeDocument/2006/relationships" xmlns:m="http://schemas.openxmlformats.org/officeDocument/2006/math" xmlns:v="urn:schemas-microsoft-com:vml" xmlns:wp14="http://schemas.microsoft.com/office/word/2010/wordprocessingDrawing" xmlns:wp="http://schemas.openxmlformats.org/drawingml/2006/wordprocessingDrawing" xmlns:w10="urn:schemas-microsoft-com:office:word" xmlns:w="http://schemas.openxmlformats.org/wordprocessingml/2006/main" xmlns:w14="http://schemas.microsoft.com/office/word/2010/wordml" xmlns:w15="http://schemas.microsoft.com/office/word/2012/wordml" xmlns:w16cex="http://schemas.microsoft.com/office/word/2018/wordml/cex" xmlns:w16cid="http://schemas.microsoft.com/office/word/2016/wordml/cid" xmlns:w16="http://schemas.microsoft.com/office/word/2018/wordml" xmlns:w16sdtdh="http://schemas.microsoft.com/office/word/2020/wordml/sdtdatahash" xmlns:w16se="http://schemas.microsoft.com/office/word/2015/wordml/symex" xmlns:wpg="http://schemas.microsoft.com/office/word/2010/wordprocessingGroup" xmlns:wpi="http://schemas.microsoft.com/office/word/2010/wordprocessingInk" xmlns:wne="http://schemas.microsoft.com/office/word/2006/wordml" xmlns:wps="http://schemas.microsoft.com/office/word/2010/wordprocessingShape" mc:Ignorable="w14 w15 w16se w16cid w16 w16cex w16sdtdh wp14">
   <w:sdt>
     <w:sdtPr>
       <w:rPr>
@@ -1242,7 +1276,7 @@
 </file>
 
 <file path=word/footnotes.xml><?xml version="1.0" encoding="utf-8"?>
-<w:footnotes xmlns:wpc="http://schemas.microsoft.com/office/word/2010/wordprocessingCanvas" xmlns:cx="http://schemas.microsoft.com/office/drawing/2014/chartex" xmlns:cx1="http://schemas.microsoft.com/office/drawing/2015/9/8/chartex" xmlns:cx2="http://schemas.microsoft.com/office/drawing/2015/10/21/chartex" xmlns:cx3="http://schemas.microsoft.com/office/drawing/2016/5/9/chartex" xmlns:cx4="http://schemas.microsoft.com/office/drawing/2016/5/10/chartex" xmlns:cx5="http://schemas.microsoft.com/office/drawing/2016/5/11/chartex" xmlns:cx6="http://schemas.microsoft.com/office/drawing/2016/5/12/chartex" xmlns:cx7="http://schemas.microsoft.com/office/drawing/2016/5/13/chartex" xmlns:cx8="http://schemas.microsoft.com/office/drawing/2016/5/14/chartex" xmlns:mc="http://schemas.openxmlformats.org/markup-compatibility/2006" xmlns:aink="http://schemas.microsoft.com/office/drawing/2016/ink" xmlns:am3d="http://schemas.microsoft.com/office/drawing/2017/model3d" xmlns:o="urn:schemas-microsoft-com:office:office" xmlns:r="http://schemas.openxmlformats.org/officeDocument/2006/relationships" xmlns:m="http://schemas.openxmlformats.org/officeDocument/2006/math" xmlns:v="urn:schemas-microsoft-com:vml" xmlns:wp14="http://schemas.microsoft.com/office/word/2010/wordprocessingDrawing" xmlns:wp="http://schemas.openxmlformats.org/drawingml/2006/wordprocessingDrawing" xmlns:w10="urn:schemas-microsoft-com:office:word" xmlns:w="http://schemas.openxmlformats.org/wordprocessingml/2006/main" xmlns:w14="http://schemas.microsoft.com/office/word/2010/wordml" xmlns:w15="http://schemas.microsoft.com/office/word/2012/wordml" xmlns:w16cex="http://schemas.microsoft.com/office/word/2018/wordml/cex" xmlns:w16cid="http://schemas.microsoft.com/office/word/2016/wordml/cid" xmlns:w16="http://schemas.microsoft.com/office/word/2018/wordml" xmlns:w16sdtdh="http://schemas.microsoft.com/office/word/2020/wordml/sdtdatahash" xmlns:w16se="http://schemas.microsoft.com/office/word/2015/wordml/symex" xmlns:wpg="http://schemas.microsoft.com/office/word/2010/wordprocessingGroup" xmlns:wpi="http://schemas.microsoft.com/office/word/2010/wordprocessingInk" xmlns:wne="http://schemas.microsoft.com/office/word/2006/wordml" xmlns:wps="http://schemas.microsoft.com/office/word/2010/wordprocessingShape" mc:Ignorable="w14 w15 w16se w16cid w16 w16cex w16sdtdh wp14">
+<w:footnotes xmlns:wpc="http://schemas.microsoft.com/office/word/2010/wordprocessingCanvas" xmlns:cx="http://schemas.microsoft.com/office/drawing/2014/chartex" xmlns:cx1="http://schemas.microsoft.com/office/drawing/2015/9/8/chartex" xmlns:cx2="http://schemas.microsoft.com/office/drawing/2015/10/21/chartex" xmlns:cx3="http://schemas.microsoft.com/office/drawing/2016/5/9/chartex" xmlns:cx4="http://schemas.microsoft.com/office/drawing/2016/5/10/chartex" xmlns:cx5="http://schemas.microsoft.com/office/drawing/2016/5/11/chartex" xmlns:cx6="http://schemas.microsoft.com/office/drawing/2016/5/12/chartex" xmlns:cx7="http://schemas.microsoft.com/office/drawing/2016/5/13/chartex" xmlns:cx8="http://schemas.microsoft.com/office/drawing/2016/5/14/chartex" xmlns:mc="http://schemas.openxmlformats.org/markup-compatibility/2006" xmlns:aink="http://schemas.microsoft.com/office/drawing/2016/ink" xmlns:am3d="http://schemas.microsoft.com/office/drawing/2017/model3d" xmlns:o="urn:schemas-microsoft-com:office:office" xmlns:oel="http://schemas.microsoft.com/office/2019/extlst" xmlns:r="http://schemas.openxmlformats.org/officeDocument/2006/relationships" xmlns:m="http://schemas.openxmlformats.org/officeDocument/2006/math" xmlns:v="urn:schemas-microsoft-com:vml" xmlns:wp14="http://schemas.microsoft.com/office/word/2010/wordprocessingDrawing" xmlns:wp="http://schemas.openxmlformats.org/drawingml/2006/wordprocessingDrawing" xmlns:w10="urn:schemas-microsoft-com:office:word" xmlns:w="http://schemas.openxmlformats.org/wordprocessingml/2006/main" xmlns:w14="http://schemas.microsoft.com/office/word/2010/wordml" xmlns:w15="http://schemas.microsoft.com/office/word/2012/wordml" xmlns:w16cex="http://schemas.microsoft.com/office/word/2018/wordml/cex" xmlns:w16cid="http://schemas.microsoft.com/office/word/2016/wordml/cid" xmlns:w16="http://schemas.microsoft.com/office/word/2018/wordml" xmlns:w16sdtdh="http://schemas.microsoft.com/office/word/2020/wordml/sdtdatahash" xmlns:w16se="http://schemas.microsoft.com/office/word/2015/wordml/symex" xmlns:wpg="http://schemas.microsoft.com/office/word/2010/wordprocessingGroup" xmlns:wpi="http://schemas.microsoft.com/office/word/2010/wordprocessingInk" xmlns:wne="http://schemas.microsoft.com/office/word/2006/wordml" xmlns:wps="http://schemas.microsoft.com/office/word/2010/wordprocessingShape" mc:Ignorable="w14 w15 w16se w16cid w16 w16cex w16sdtdh wp14">
   <w:footnote w:type="separator" w:id="-1">
     <w:p>
       <w:pPr>
@@ -1267,7 +1301,7 @@
 </file>
 
 <file path=word/numbering.xml><?xml version="1.0" encoding="utf-8"?>
-<w:numbering xmlns:wpc="http://schemas.microsoft.com/office/word/2010/wordprocessingCanvas" xmlns:cx="http://schemas.microsoft.com/office/drawing/2014/chartex" xmlns:cx1="http://schemas.microsoft.com/office/drawing/2015/9/8/chartex" xmlns:cx2="http://schemas.microsoft.com/office/drawing/2015/10/21/chartex" xmlns:cx3="http://schemas.microsoft.com/office/drawing/2016/5/9/chartex" xmlns:cx4="http://schemas.microsoft.com/office/drawing/2016/5/10/chartex" xmlns:cx5="http://schemas.microsoft.com/office/drawing/2016/5/11/chartex" xmlns:cx6="http://schemas.microsoft.com/office/drawing/2016/5/12/chartex" xmlns:cx7="http://schemas.microsoft.com/office/drawing/2016/5/13/chartex" xmlns:cx8="http://schemas.microsoft.com/office/drawing/2016/5/14/chartex" xmlns:mc="http://schemas.openxmlformats.org/markup-compatibility/2006" xmlns:aink="http://schemas.microsoft.com/office/drawing/2016/ink" xmlns:am3d="http://schemas.microsoft.com/office/drawing/2017/model3d" xmlns:o="urn:schemas-microsoft-com:office:office" xmlns:r="http://schemas.openxmlformats.org/officeDocument/2006/relationships" xmlns:m="http://schemas.openxmlformats.org/officeDocument/2006/math" xmlns:v="urn:schemas-microsoft-com:vml" xmlns:wp14="http://schemas.microsoft.com/office/word/2010/wordprocessingDrawing" xmlns:wp="http://schemas.openxmlformats.org/drawingml/2006/wordprocessingDrawing" xmlns:w10="urn:schemas-microsoft-com:office:word" xmlns:w="http://schemas.openxmlformats.org/wordprocessingml/2006/main" xmlns:w14="http://schemas.microsoft.com/office/word/2010/wordml" xmlns:w15="http://schemas.microsoft.com/office/word/2012/wordml" xmlns:w16cex="http://schemas.microsoft.com/office/word/2018/wordml/cex" xmlns:w16cid="http://schemas.microsoft.com/office/word/2016/wordml/cid" xmlns:w16="http://schemas.microsoft.com/office/word/2018/wordml" xmlns:w16sdtdh="http://schemas.microsoft.com/office/word/2020/wordml/sdtdatahash" xmlns:w16se="http://schemas.microsoft.com/office/word/2015/wordml/symex" xmlns:wpg="http://schemas.microsoft.com/office/word/2010/wordprocessingGroup" xmlns:wpi="http://schemas.microsoft.com/office/word/2010/wordprocessingInk" xmlns:wne="http://schemas.microsoft.com/office/word/2006/wordml" xmlns:wps="http://schemas.microsoft.com/office/word/2010/wordprocessingShape" mc:Ignorable="w14 w15 w16se w16cid w16 w16cex w16sdtdh wp14">
+<w:numbering xmlns:wpc="http://schemas.microsoft.com/office/word/2010/wordprocessingCanvas" xmlns:cx="http://schemas.microsoft.com/office/drawing/2014/chartex" xmlns:cx1="http://schemas.microsoft.com/office/drawing/2015/9/8/chartex" xmlns:cx2="http://schemas.microsoft.com/office/drawing/2015/10/21/chartex" xmlns:cx3="http://schemas.microsoft.com/office/drawing/2016/5/9/chartex" xmlns:cx4="http://schemas.microsoft.com/office/drawing/2016/5/10/chartex" xmlns:cx5="http://schemas.microsoft.com/office/drawing/2016/5/11/chartex" xmlns:cx6="http://schemas.microsoft.com/office/drawing/2016/5/12/chartex" xmlns:cx7="http://schemas.microsoft.com/office/drawing/2016/5/13/chartex" xmlns:cx8="http://schemas.microsoft.com/office/drawing/2016/5/14/chartex" xmlns:mc="http://schemas.openxmlformats.org/markup-compatibility/2006" xmlns:aink="http://schemas.microsoft.com/office/drawing/2016/ink" xmlns:am3d="http://schemas.microsoft.com/office/drawing/2017/model3d" xmlns:o="urn:schemas-microsoft-com:office:office" xmlns:oel="http://schemas.microsoft.com/office/2019/extlst" xmlns:r="http://schemas.openxmlformats.org/officeDocument/2006/relationships" xmlns:m="http://schemas.openxmlformats.org/officeDocument/2006/math" xmlns:v="urn:schemas-microsoft-com:vml" xmlns:wp14="http://schemas.microsoft.com/office/word/2010/wordprocessingDrawing" xmlns:wp="http://schemas.openxmlformats.org/drawingml/2006/wordprocessingDrawing" xmlns:w10="urn:schemas-microsoft-com:office:word" xmlns:w="http://schemas.openxmlformats.org/wordprocessingml/2006/main" xmlns:w14="http://schemas.microsoft.com/office/word/2010/wordml" xmlns:w15="http://schemas.microsoft.com/office/word/2012/wordml" xmlns:w16cex="http://schemas.microsoft.com/office/word/2018/wordml/cex" xmlns:w16cid="http://schemas.microsoft.com/office/word/2016/wordml/cid" xmlns:w16="http://schemas.microsoft.com/office/word/2018/wordml" xmlns:w16sdtdh="http://schemas.microsoft.com/office/word/2020/wordml/sdtdatahash" xmlns:w16se="http://schemas.microsoft.com/office/word/2015/wordml/symex" xmlns:wpg="http://schemas.microsoft.com/office/word/2010/wordprocessingGroup" xmlns:wpi="http://schemas.microsoft.com/office/word/2010/wordprocessingInk" xmlns:wne="http://schemas.microsoft.com/office/word/2006/wordml" xmlns:wps="http://schemas.microsoft.com/office/word/2010/wordprocessingShape" mc:Ignorable="w14 w15 w16se w16cid w16 w16cex w16sdtdh wp14">
   <w:abstractNum w:abstractNumId="0" w15:restartNumberingAfterBreak="0">
     <w:nsid w:val="3C1B26E6"/>
     <w:multiLevelType w:val="hybridMultilevel"/>
@@ -1607,13 +1641,13 @@
       </w:rPr>
     </w:lvl>
   </w:abstractNum>
-  <w:num w:numId="1">
+  <w:num w:numId="1" w16cid:durableId="1879538127">
     <w:abstractNumId w:val="1"/>
   </w:num>
-  <w:num w:numId="2">
+  <w:num w:numId="2" w16cid:durableId="372005610">
     <w:abstractNumId w:val="0"/>
   </w:num>
-  <w:num w:numId="3">
+  <w:num w:numId="3" w16cid:durableId="1324310975">
     <w:abstractNumId w:val="2"/>
   </w:num>
 </w:numbering>
@@ -3444,7 +3478,7 @@
                 </a:pPr>
                 <a:r>
                   <a:rPr lang="en-US"/>
-                  <a:t>Average PRocessing Time (mS)</a:t>
+                  <a:t>Average Processing Time (mS)</a:t>
                 </a:r>
               </a:p>
             </c:rich>

</xml_diff>

<commit_message>
final corrections to comments and paper.
</commit_message>
<xml_diff>
--- a/Iterative Socket Server.docx
+++ b/Iterative Socket Server.docx
@@ -1,6 +1,6 @@
 
 <file path=word/document.xml><?xml version="1.0" encoding="utf-8"?>
-<w:document xmlns:wpc="http://schemas.microsoft.com/office/word/2010/wordprocessingCanvas" xmlns:cx="http://schemas.microsoft.com/office/drawing/2014/chartex" xmlns:cx1="http://schemas.microsoft.com/office/drawing/2015/9/8/chartex" xmlns:cx2="http://schemas.microsoft.com/office/drawing/2015/10/21/chartex" xmlns:cx3="http://schemas.microsoft.com/office/drawing/2016/5/9/chartex" xmlns:cx4="http://schemas.microsoft.com/office/drawing/2016/5/10/chartex" xmlns:cx5="http://schemas.microsoft.com/office/drawing/2016/5/11/chartex" xmlns:cx6="http://schemas.microsoft.com/office/drawing/2016/5/12/chartex" xmlns:cx7="http://schemas.microsoft.com/office/drawing/2016/5/13/chartex" xmlns:cx8="http://schemas.microsoft.com/office/drawing/2016/5/14/chartex" xmlns:mc="http://schemas.openxmlformats.org/markup-compatibility/2006" xmlns:aink="http://schemas.microsoft.com/office/drawing/2016/ink" xmlns:am3d="http://schemas.microsoft.com/office/drawing/2017/model3d" xmlns:o="urn:schemas-microsoft-com:office:office" xmlns:oel="http://schemas.microsoft.com/office/2019/extlst" xmlns:r="http://schemas.openxmlformats.org/officeDocument/2006/relationships" xmlns:m="http://schemas.openxmlformats.org/officeDocument/2006/math" xmlns:v="urn:schemas-microsoft-com:vml" xmlns:wp14="http://schemas.microsoft.com/office/word/2010/wordprocessingDrawing" xmlns:wp="http://schemas.openxmlformats.org/drawingml/2006/wordprocessingDrawing" xmlns:w10="urn:schemas-microsoft-com:office:word" xmlns:w="http://schemas.openxmlformats.org/wordprocessingml/2006/main" xmlns:w14="http://schemas.microsoft.com/office/word/2010/wordml" xmlns:w15="http://schemas.microsoft.com/office/word/2012/wordml" xmlns:w16cex="http://schemas.microsoft.com/office/word/2018/wordml/cex" xmlns:w16cid="http://schemas.microsoft.com/office/word/2016/wordml/cid" xmlns:w16="http://schemas.microsoft.com/office/word/2018/wordml" xmlns:w16sdtdh="http://schemas.microsoft.com/office/word/2020/wordml/sdtdatahash" xmlns:w16se="http://schemas.microsoft.com/office/word/2015/wordml/symex" xmlns:wpg="http://schemas.microsoft.com/office/word/2010/wordprocessingGroup" xmlns:wpi="http://schemas.microsoft.com/office/word/2010/wordprocessingInk" xmlns:wne="http://schemas.microsoft.com/office/word/2006/wordml" xmlns:wps="http://schemas.microsoft.com/office/word/2010/wordprocessingShape" mc:Ignorable="w14 w15 w16se w16cid w16 w16cex w16sdtdh wp14">
+<w:document xmlns:wpc="http://schemas.microsoft.com/office/word/2010/wordprocessingCanvas" xmlns:cx="http://schemas.microsoft.com/office/drawing/2014/chartex" xmlns:cx1="http://schemas.microsoft.com/office/drawing/2015/9/8/chartex" xmlns:cx2="http://schemas.microsoft.com/office/drawing/2015/10/21/chartex" xmlns:cx3="http://schemas.microsoft.com/office/drawing/2016/5/9/chartex" xmlns:cx4="http://schemas.microsoft.com/office/drawing/2016/5/10/chartex" xmlns:cx5="http://schemas.microsoft.com/office/drawing/2016/5/11/chartex" xmlns:cx6="http://schemas.microsoft.com/office/drawing/2016/5/12/chartex" xmlns:cx7="http://schemas.microsoft.com/office/drawing/2016/5/13/chartex" xmlns:cx8="http://schemas.microsoft.com/office/drawing/2016/5/14/chartex" xmlns:mc="http://schemas.openxmlformats.org/markup-compatibility/2006" xmlns:aink="http://schemas.microsoft.com/office/drawing/2016/ink" xmlns:am3d="http://schemas.microsoft.com/office/drawing/2017/model3d" xmlns:o="urn:schemas-microsoft-com:office:office" xmlns:r="http://schemas.openxmlformats.org/officeDocument/2006/relationships" xmlns:m="http://schemas.openxmlformats.org/officeDocument/2006/math" xmlns:v="urn:schemas-microsoft-com:vml" xmlns:wp14="http://schemas.microsoft.com/office/word/2010/wordprocessingDrawing" xmlns:wp="http://schemas.openxmlformats.org/drawingml/2006/wordprocessingDrawing" xmlns:w10="urn:schemas-microsoft-com:office:word" xmlns:w="http://schemas.openxmlformats.org/wordprocessingml/2006/main" xmlns:w14="http://schemas.microsoft.com/office/word/2010/wordml" xmlns:w15="http://schemas.microsoft.com/office/word/2012/wordml" xmlns:w16cex="http://schemas.microsoft.com/office/word/2018/wordml/cex" xmlns:w16cid="http://schemas.microsoft.com/office/word/2016/wordml/cid" xmlns:w16="http://schemas.microsoft.com/office/word/2018/wordml" xmlns:w16sdtdh="http://schemas.microsoft.com/office/word/2020/wordml/sdtdatahash" xmlns:w16se="http://schemas.microsoft.com/office/word/2015/wordml/symex" xmlns:wpg="http://schemas.microsoft.com/office/word/2010/wordprocessingGroup" xmlns:wpi="http://schemas.microsoft.com/office/word/2010/wordprocessingInk" xmlns:wne="http://schemas.microsoft.com/office/word/2006/wordml" xmlns:wps="http://schemas.microsoft.com/office/word/2010/wordprocessingShape" mc:Ignorable="w14 w15 w16se w16cid w16 w16cex w16sdtdh wp14">
   <w:body>
     <w:p>
       <w:pPr>
@@ -146,7 +146,21 @@
     </w:p>
     <w:p>
       <w:r>
-        <w:t xml:space="preserve">The purpose of the project is to create a project that allows for a client application to connect to a socket server. The client application should be able to send several different requests to the server which will then in turn return all necessary data that the client requested. The client should also be able to send multiple requests to the server at once in intervals of 1, 5, 10, 15, 20, 25 requests. These requests should include Date and Time, Uptime of the server, memory usage of the server, netstat, current users, and running processes. The goals of these two programs are for them to work seamlessly together, for the server to return accurate data to the client, </w:t>
+        <w:t xml:space="preserve">The purpose of this project </w:t>
+      </w:r>
+      <w:r>
+        <w:t xml:space="preserve">is to create a software suite that allows for a client application to request and process the response of server commands via a socket connection.  The client application </w:t>
+      </w:r>
+      <w:proofErr w:type="gramStart"/>
+      <w:r>
+        <w:t>is able to</w:t>
+      </w:r>
+      <w:proofErr w:type="gramEnd"/>
+      <w:r>
+        <w:t xml:space="preserve"> send several different requests to the server, which in turn returns all necessary data from the client request.  These requests can be made numerous times, and to accommodate these requests, multiple threads are created by the client.  The server processes one request at a time, returning the results of the request.  </w:t>
+      </w:r>
+      <w:r>
+        <w:t xml:space="preserve">The goals of these two programs are for them to work seamlessly together, for the server to return accurate data to the client, </w:t>
       </w:r>
       <w:r>
         <w:t>and to implement a functional user interface on the client-side,</w:t>
@@ -208,7 +222,7 @@
     </w:p>
     <w:p>
       <w:r>
-        <w:t xml:space="preserve">The server-side Software consisted of two Java classes, Server and </w:t>
+        <w:t xml:space="preserve">The server-side software consists of two Java classes, Server and </w:t>
       </w:r>
       <w:proofErr w:type="spellStart"/>
       <w:r>
@@ -216,10 +230,7 @@
       </w:r>
       <w:proofErr w:type="spellEnd"/>
       <w:r>
-        <w:t xml:space="preserve">.  Server </w:t>
-      </w:r>
-      <w:r>
-        <w:t xml:space="preserve">is the primary interface for the user to enter the port through which communication with the client will occur, as well as to process all user requests.  </w:t>
+        <w:t xml:space="preserve">.  Server is the primary interface through which the user enters the port the communication with the client will occur, as well as processing all user requests.  </w:t>
       </w:r>
       <w:proofErr w:type="spellStart"/>
       <w:r>
@@ -282,7 +293,10 @@
       </w:r>
       <w:proofErr w:type="gramEnd"/>
       <w:r>
-        <w:t xml:space="preserve">): The Execute System Command method first takes a string named command in and creates a string builder object that is modified throughout the method. It then creates a process that is equal to </w:t>
+        <w:t xml:space="preserve">): </w:t>
+      </w:r>
+      <w:r>
+        <w:t xml:space="preserve">This method executes the given command via the system command interface, </w:t>
       </w:r>
       <w:proofErr w:type="spellStart"/>
       <w:r>
@@ -290,15 +304,10 @@
       </w:r>
       <w:proofErr w:type="spellEnd"/>
       <w:r>
-        <w:t>(</w:t>
-      </w:r>
-      <w:proofErr w:type="gramStart"/>
-      <w:r>
-        <w:t>).exec</w:t>
-      </w:r>
-      <w:proofErr w:type="gramEnd"/>
-      <w:r>
-        <w:t xml:space="preserve">(command). This process passes the string into a command line terminal to get some necessary information about the machine the server is running on. The method also creates a Buffered Reader to read in the information from the command line terminal. </w:t>
+        <w:t>().exec(command).</w:t>
+      </w:r>
+      <w:r>
+        <w:t xml:space="preserve">  The results of this command are buffered in a StringBuilder and returned when the command has completed execution. </w:t>
       </w:r>
     </w:p>
     <w:p>
@@ -320,36 +329,15 @@
       </w:r>
       <w:proofErr w:type="gramEnd"/>
       <w:r>
-        <w:t>): The send message method passes in a String named, “</w:t>
-      </w:r>
-      <w:proofErr w:type="spellStart"/>
-      <w:r>
-        <w:t>messageToSend</w:t>
-      </w:r>
-      <w:proofErr w:type="spellEnd"/>
-      <w:r>
-        <w:t xml:space="preserve">” and a buffered writer named, “writer”. The </w:t>
-      </w:r>
-      <w:proofErr w:type="spellStart"/>
-      <w:proofErr w:type="gramStart"/>
-      <w:r>
-        <w:t>writer.write</w:t>
-      </w:r>
-      <w:proofErr w:type="spellEnd"/>
-      <w:proofErr w:type="gramEnd"/>
-      <w:r>
-        <w:t>(</w:t>
-      </w:r>
-      <w:proofErr w:type="spellStart"/>
-      <w:r>
-        <w:t>messageToSend</w:t>
-      </w:r>
-      <w:proofErr w:type="spellEnd"/>
-      <w:r>
-        <w:t xml:space="preserve">) command is then used to send the message to the client. </w:t>
+        <w:t xml:space="preserve">): </w:t>
+      </w:r>
+      <w:r>
+        <w:t>This method passes the pr</w:t>
+      </w:r>
+      <w:r>
+        <w:t>ovided message to the client via a buffered writer.</w:t>
       </w:r>
     </w:p>
-    <w:p/>
     <w:p>
       <w:pPr>
         <w:pStyle w:val="Heading2"/>
@@ -593,25 +581,37 @@
         <w:t>This process concludes with the end of transmission message, “END” being sent to the user.  The client is responsible for closing the socket at which point, the server will continue listening to accept the next request.</w:t>
       </w:r>
     </w:p>
-    <w:p/>
-    <w:p/>
     <w:p>
       <w:pPr>
         <w:pStyle w:val="Heading2"/>
       </w:pPr>
       <w:r>
-        <w:lastRenderedPageBreak/>
         <w:t>Lessons Learned</w:t>
       </w:r>
     </w:p>
     <w:p>
       <w:r>
-        <w:t xml:space="preserve">One lesson learned was how to execute Linux commands through the program. We initially were trying to call socket commands to get the information needed. Once we learned of executing Linux commands through the program, we spent some time familiarizing ourselves with not only the commands themselves, but also how the runtime commands worked. After some troubleshooting and bug fixing, we were able to create a function to execute the commands. </w:t>
+        <w:t xml:space="preserve">One lesson learned was how to execute Linux commands through the program. </w:t>
+      </w:r>
+      <w:r>
+        <w:t xml:space="preserve"> The initial approach was to </w:t>
+      </w:r>
+      <w:r>
+        <w:t xml:space="preserve">call socket commands to get the information needed. </w:t>
+      </w:r>
+      <w:r>
+        <w:t xml:space="preserve"> This process was corrected through familiarization with the Linux commands and exposure to the runtime command process within Java.  </w:t>
       </w:r>
     </w:p>
     <w:p>
       <w:r>
-        <w:t>Some other problems we had to overcome were differences between the Java version local to our computers, and the version that was running on the course server. Some code worked locally but not on the course server, so we had to update portions of our code to the correct Java version.</w:t>
+        <w:t xml:space="preserve">A slight, but trivial issue was </w:t>
+      </w:r>
+      <w:r>
+        <w:t>encountered</w:t>
+      </w:r>
+      <w:r>
+        <w:t xml:space="preserve"> based on the version of Java being run locally and that which is available on the server.  Once the project was reverted to the older version of Java and the newer features removed, the issue was resolved.  </w:t>
       </w:r>
     </w:p>
     <w:p>
@@ -619,12 +619,19 @@
         <w:pStyle w:val="Heading1"/>
       </w:pPr>
       <w:r>
+        <w:lastRenderedPageBreak/>
         <w:t>Client-Side Software</w:t>
       </w:r>
     </w:p>
     <w:p>
       <w:r>
-        <w:t xml:space="preserve">The client-side software was implemented utilizing two Java classes.  The first class, Client, handled the user interaction to and include: reading in the hostname and port, querying the request and number of requests, validating request parameters, and calling helper functions to execute the requests.  The second class, </w:t>
+        <w:t>The client-side software was implemented utilizing two Java classes.  The first class, Client, handle</w:t>
+      </w:r>
+      <w:r>
+        <w:t>s</w:t>
+      </w:r>
+      <w:r>
+        <w:t xml:space="preserve"> the user interaction to and include: reading in the hostname and port, querying the request and number of requests, validating request parameters, and calling helper functions to execute the requests.  The second class, </w:t>
       </w:r>
       <w:proofErr w:type="spellStart"/>
       <w:r>
@@ -632,7 +639,19 @@
       </w:r>
       <w:proofErr w:type="spellEnd"/>
       <w:r>
-        <w:t xml:space="preserve">, served as the communication channel with the server and contained all helper functions, including the threads, to execute a user request.  </w:t>
+        <w:t>, serve</w:t>
+      </w:r>
+      <w:r>
+        <w:t>s</w:t>
+      </w:r>
+      <w:r>
+        <w:t xml:space="preserve"> as the communication channel with the server and contain</w:t>
+      </w:r>
+      <w:r>
+        <w:t>s</w:t>
+      </w:r>
+      <w:r>
+        <w:t xml:space="preserve"> all helper functions, including the threads, to execute a user request.  </w:t>
       </w:r>
     </w:p>
     <w:p>
@@ -705,7 +724,16 @@
       </w:r>
       <w:proofErr w:type="spellEnd"/>
       <w:r>
-        <w:t xml:space="preserve"> is invoked.  Within this function the current time is noted threads are created for each of the requests made by the client.  At the conclusion of these threads</w:t>
+        <w:t xml:space="preserve"> is invoked.  Within this function the current time is noted</w:t>
+      </w:r>
+      <w:r>
+        <w:t>,</w:t>
+      </w:r>
+      <w:r>
+        <w:t xml:space="preserve"> and</w:t>
+      </w:r>
+      <w:r>
+        <w:t xml:space="preserve"> threads are created for each of the requests made by the client.  At the conclusion of these threads</w:t>
       </w:r>
       <w:r>
         <w:t>’</w:t>
@@ -729,13 +757,11 @@
       </w:r>
       <w:proofErr w:type="gramEnd"/>
       <w:r>
-        <w:t xml:space="preserve">) method </w:t>
-      </w:r>
-      <w:proofErr w:type="gramStart"/>
-      <w:r>
-        <w:t>initialize</w:t>
-      </w:r>
-      <w:proofErr w:type="gramEnd"/>
+        <w:t>) method initialize</w:t>
+      </w:r>
+      <w:r>
+        <w:t>s</w:t>
+      </w:r>
       <w:r>
         <w:t xml:space="preserve"> a socket with the server as well as all writers/readers necessary to transmit/receive data from the server. The client request is sent</w:t>
       </w:r>
@@ -746,13 +772,11 @@
         <w:t xml:space="preserve"> and the response is buffered in a StringBuilder until the end of transmission keyword, “END” is received.  At which point, the results of the request are displayed to the user and the time of execution of that thread is displayed.  The thread then flushes the reader and closes it.  Closing a buffered reader closes the object it wraps, in this case, the socket.</w:t>
       </w:r>
     </w:p>
-    <w:p/>
     <w:p>
       <w:pPr>
         <w:pStyle w:val="Heading2"/>
       </w:pPr>
       <w:r>
-        <w:lastRenderedPageBreak/>
         <w:t>Lessons Learned</w:t>
       </w:r>
     </w:p>
@@ -772,7 +796,11 @@
         <w:t>specifically</w:t>
       </w:r>
       <w:r>
-        <w:t xml:space="preserve"> with respect to thread pools.  Because a total execution time was required, and the software needed to wait until all threads terminated before receiving another request from the client, the threads needed to be pooled and the main thread needed to be halted until all children had terminated.  This can easily be done with an </w:t>
+        <w:t xml:space="preserve"> with respect to thread pools.  Because a total execution time was required, and the software needed to wait until all threads terminated before receiving another request from the client, the threads needed to be pooled and the main thread needed to be halted until all children had terminated.  </w:t>
+      </w:r>
+      <w:r>
+        <w:lastRenderedPageBreak/>
+        <w:t xml:space="preserve">This can easily be done with an </w:t>
       </w:r>
       <w:proofErr w:type="spellStart"/>
       <w:r>
@@ -871,7 +899,7 @@
         </w:rPr>
         <w:lastRenderedPageBreak/>
         <w:drawing>
-          <wp:inline distT="0" distB="0" distL="0" distR="0" wp14:anchorId="7172B6A6" wp14:editId="7AA8102D">
+          <wp:inline distT="0" distB="0" distL="0" distR="0" wp14:anchorId="7172B6A6" wp14:editId="4C6C8D24">
             <wp:extent cx="5943600" cy="4534535"/>
             <wp:effectExtent l="0" t="0" r="0" b="18415"/>
             <wp:docPr id="1" name="Chart 1">
@@ -890,15 +918,12 @@
           </wp:inline>
         </w:drawing>
       </w:r>
-    </w:p>
-    <w:p>
       <w:r>
         <w:rPr>
           <w:noProof/>
         </w:rPr>
-        <w:lastRenderedPageBreak/>
         <w:drawing>
-          <wp:inline distT="0" distB="0" distL="0" distR="0" wp14:anchorId="2DCC90F6" wp14:editId="0AEA1B4F">
+          <wp:inline distT="0" distB="0" distL="0" distR="0" wp14:anchorId="2DCC90F6" wp14:editId="479E06F8">
             <wp:extent cx="2979420" cy="1988820"/>
             <wp:effectExtent l="0" t="0" r="17780" b="17780"/>
             <wp:docPr id="7" name="Chart 7">
@@ -945,6 +970,7 @@
         <w:rPr>
           <w:noProof/>
         </w:rPr>
+        <w:lastRenderedPageBreak/>
         <w:drawing>
           <wp:inline distT="0" distB="0" distL="0" distR="0" wp14:anchorId="028D42B3" wp14:editId="2B751F9C">
             <wp:extent cx="2979420" cy="1996440"/>
@@ -994,7 +1020,7 @@
           <w:noProof/>
         </w:rPr>
         <w:drawing>
-          <wp:inline distT="0" distB="0" distL="0" distR="0" wp14:anchorId="4DD4B792" wp14:editId="7360663F">
+          <wp:inline distT="0" distB="0" distL="0" distR="0" wp14:anchorId="4DD4B792" wp14:editId="2DB16D69">
             <wp:extent cx="2979420" cy="2141220"/>
             <wp:effectExtent l="0" t="0" r="17780" b="17780"/>
             <wp:docPr id="5" name="Chart 5">
@@ -1018,7 +1044,7 @@
           <w:noProof/>
         </w:rPr>
         <w:drawing>
-          <wp:inline distT="0" distB="0" distL="0" distR="0" wp14:anchorId="51DF63DF" wp14:editId="0D334A45">
+          <wp:inline distT="0" distB="0" distL="0" distR="0" wp14:anchorId="51DF63DF" wp14:editId="74C4CB51">
             <wp:extent cx="2910840" cy="2148840"/>
             <wp:effectExtent l="0" t="0" r="10160" b="10160"/>
             <wp:docPr id="6" name="Chart 6">
@@ -1048,7 +1074,10 @@
     </w:p>
     <w:p>
       <w:r>
-        <w:t xml:space="preserve">Overall, we can see from the Average Request Processing Time that the netstat command took the longest average </w:t>
+        <w:t xml:space="preserve">As evidenced by the above charts, </w:t>
+      </w:r>
+      <w:r>
+        <w:t xml:space="preserve">the netstat command took the longest average </w:t>
       </w:r>
       <w:r>
         <w:t>compared</w:t>
@@ -1065,13 +1094,24 @@
         <w:t xml:space="preserve"> request</w:t>
       </w:r>
       <w:r>
-        <w:t xml:space="preserve"> taking the second longest average. The rest of the requests can be seen grouped closely at the bottom of the graph. This could lead us to the conclusion that the primary cause of individual turnaround time is the amount of data being queried and returned. Both requests return an immense amount of data per request. </w:t>
+        <w:t xml:space="preserve"> taking the second longest average. The rest of the requests can be seen grouped closely at the bottom of the graph. This </w:t>
+      </w:r>
+      <w:r>
+        <w:t>supports</w:t>
+      </w:r>
+      <w:r>
+        <w:t xml:space="preserve"> the conclusion that the primary cause of individual turnaround time is the amount of data being queried and returned. Both requests return an immense amount of data per request</w:t>
+      </w:r>
+      <w:r>
+        <w:t>, and therefore the associated time is significant.</w:t>
       </w:r>
     </w:p>
     <w:p>
       <w:r>
-        <w:lastRenderedPageBreak/>
-        <w:t xml:space="preserve">We can also see that overall, the request time average </w:t>
+        <w:t xml:space="preserve">When looking at individual requests, it is noteworthy that </w:t>
+      </w:r>
+      <w:r>
+        <w:t xml:space="preserve">time average </w:t>
       </w:r>
       <w:r>
         <w:t>for</w:t>
@@ -1080,7 +1120,7 @@
         <w:t xml:space="preserve"> each </w:t>
       </w:r>
       <w:r>
-        <w:t>request decreases in time from 1 request to 5 requests. However, as the number of requests increases from 5, it increases at an exponential rate leading us to the conclusion that increasing the number of clients will greatly increase the turnaround time not only for individuals, but also will greatly increase the average turnaround time average.</w:t>
+        <w:t>request decreases in time from 1 request to 5 requests. However, as the number of requests increases from 5, it increases at an exponential rate leading to the conclusion that increasing the number of clients will greatly increase the turnaround time not only for individuals, but also will greatly increase the average turnaround time average.</w:t>
       </w:r>
     </w:p>
     <w:p>
@@ -1099,7 +1139,11 @@
         <w:t>excellent</w:t>
       </w:r>
       <w:r>
-        <w:t xml:space="preserve"> exposure event to client-server communications and the software associated with said communications.  At this point in their academic careers, few students have written asynchronous </w:t>
+        <w:t xml:space="preserve"> exposure event to client-server communications and the software associated with said communications.  At this point in their academic careers, few students have written </w:t>
+      </w:r>
+      <w:r>
+        <w:lastRenderedPageBreak/>
+        <w:t xml:space="preserve">asynchronous </w:t>
       </w:r>
       <w:r>
         <w:t>software</w:t>
@@ -1136,7 +1180,7 @@
 </file>
 
 <file path=word/endnotes.xml><?xml version="1.0" encoding="utf-8"?>
-<w:endnotes xmlns:wpc="http://schemas.microsoft.com/office/word/2010/wordprocessingCanvas" xmlns:cx="http://schemas.microsoft.com/office/drawing/2014/chartex" xmlns:cx1="http://schemas.microsoft.com/office/drawing/2015/9/8/chartex" xmlns:cx2="http://schemas.microsoft.com/office/drawing/2015/10/21/chartex" xmlns:cx3="http://schemas.microsoft.com/office/drawing/2016/5/9/chartex" xmlns:cx4="http://schemas.microsoft.com/office/drawing/2016/5/10/chartex" xmlns:cx5="http://schemas.microsoft.com/office/drawing/2016/5/11/chartex" xmlns:cx6="http://schemas.microsoft.com/office/drawing/2016/5/12/chartex" xmlns:cx7="http://schemas.microsoft.com/office/drawing/2016/5/13/chartex" xmlns:cx8="http://schemas.microsoft.com/office/drawing/2016/5/14/chartex" xmlns:mc="http://schemas.openxmlformats.org/markup-compatibility/2006" xmlns:aink="http://schemas.microsoft.com/office/drawing/2016/ink" xmlns:am3d="http://schemas.microsoft.com/office/drawing/2017/model3d" xmlns:o="urn:schemas-microsoft-com:office:office" xmlns:oel="http://schemas.microsoft.com/office/2019/extlst" xmlns:r="http://schemas.openxmlformats.org/officeDocument/2006/relationships" xmlns:m="http://schemas.openxmlformats.org/officeDocument/2006/math" xmlns:v="urn:schemas-microsoft-com:vml" xmlns:wp14="http://schemas.microsoft.com/office/word/2010/wordprocessingDrawing" xmlns:wp="http://schemas.openxmlformats.org/drawingml/2006/wordprocessingDrawing" xmlns:w10="urn:schemas-microsoft-com:office:word" xmlns:w="http://schemas.openxmlformats.org/wordprocessingml/2006/main" xmlns:w14="http://schemas.microsoft.com/office/word/2010/wordml" xmlns:w15="http://schemas.microsoft.com/office/word/2012/wordml" xmlns:w16cex="http://schemas.microsoft.com/office/word/2018/wordml/cex" xmlns:w16cid="http://schemas.microsoft.com/office/word/2016/wordml/cid" xmlns:w16="http://schemas.microsoft.com/office/word/2018/wordml" xmlns:w16sdtdh="http://schemas.microsoft.com/office/word/2020/wordml/sdtdatahash" xmlns:w16se="http://schemas.microsoft.com/office/word/2015/wordml/symex" xmlns:wpg="http://schemas.microsoft.com/office/word/2010/wordprocessingGroup" xmlns:wpi="http://schemas.microsoft.com/office/word/2010/wordprocessingInk" xmlns:wne="http://schemas.microsoft.com/office/word/2006/wordml" xmlns:wps="http://schemas.microsoft.com/office/word/2010/wordprocessingShape" mc:Ignorable="w14 w15 w16se w16cid w16 w16cex w16sdtdh wp14">
+<w:endnotes xmlns:wpc="http://schemas.microsoft.com/office/word/2010/wordprocessingCanvas" xmlns:cx="http://schemas.microsoft.com/office/drawing/2014/chartex" xmlns:cx1="http://schemas.microsoft.com/office/drawing/2015/9/8/chartex" xmlns:cx2="http://schemas.microsoft.com/office/drawing/2015/10/21/chartex" xmlns:cx3="http://schemas.microsoft.com/office/drawing/2016/5/9/chartex" xmlns:cx4="http://schemas.microsoft.com/office/drawing/2016/5/10/chartex" xmlns:cx5="http://schemas.microsoft.com/office/drawing/2016/5/11/chartex" xmlns:cx6="http://schemas.microsoft.com/office/drawing/2016/5/12/chartex" xmlns:cx7="http://schemas.microsoft.com/office/drawing/2016/5/13/chartex" xmlns:cx8="http://schemas.microsoft.com/office/drawing/2016/5/14/chartex" xmlns:mc="http://schemas.openxmlformats.org/markup-compatibility/2006" xmlns:aink="http://schemas.microsoft.com/office/drawing/2016/ink" xmlns:am3d="http://schemas.microsoft.com/office/drawing/2017/model3d" xmlns:o="urn:schemas-microsoft-com:office:office" xmlns:r="http://schemas.openxmlformats.org/officeDocument/2006/relationships" xmlns:m="http://schemas.openxmlformats.org/officeDocument/2006/math" xmlns:v="urn:schemas-microsoft-com:vml" xmlns:wp14="http://schemas.microsoft.com/office/word/2010/wordprocessingDrawing" xmlns:wp="http://schemas.openxmlformats.org/drawingml/2006/wordprocessingDrawing" xmlns:w10="urn:schemas-microsoft-com:office:word" xmlns:w="http://schemas.openxmlformats.org/wordprocessingml/2006/main" xmlns:w14="http://schemas.microsoft.com/office/word/2010/wordml" xmlns:w15="http://schemas.microsoft.com/office/word/2012/wordml" xmlns:w16cex="http://schemas.microsoft.com/office/word/2018/wordml/cex" xmlns:w16cid="http://schemas.microsoft.com/office/word/2016/wordml/cid" xmlns:w16="http://schemas.microsoft.com/office/word/2018/wordml" xmlns:w16sdtdh="http://schemas.microsoft.com/office/word/2020/wordml/sdtdatahash" xmlns:w16se="http://schemas.microsoft.com/office/word/2015/wordml/symex" xmlns:wpg="http://schemas.microsoft.com/office/word/2010/wordprocessingGroup" xmlns:wpi="http://schemas.microsoft.com/office/word/2010/wordprocessingInk" xmlns:wne="http://schemas.microsoft.com/office/word/2006/wordml" xmlns:wps="http://schemas.microsoft.com/office/word/2010/wordprocessingShape" mc:Ignorable="w14 w15 w16se w16cid w16 w16cex w16sdtdh wp14">
   <w:endnote w:type="separator" w:id="-1">
     <w:p>
       <w:pPr>
@@ -1161,7 +1205,7 @@
 </file>
 
 <file path=word/footer1.xml><?xml version="1.0" encoding="utf-8"?>
-<w:ftr xmlns:wpc="http://schemas.microsoft.com/office/word/2010/wordprocessingCanvas" xmlns:cx="http://schemas.microsoft.com/office/drawing/2014/chartex" xmlns:cx1="http://schemas.microsoft.com/office/drawing/2015/9/8/chartex" xmlns:cx2="http://schemas.microsoft.com/office/drawing/2015/10/21/chartex" xmlns:cx3="http://schemas.microsoft.com/office/drawing/2016/5/9/chartex" xmlns:cx4="http://schemas.microsoft.com/office/drawing/2016/5/10/chartex" xmlns:cx5="http://schemas.microsoft.com/office/drawing/2016/5/11/chartex" xmlns:cx6="http://schemas.microsoft.com/office/drawing/2016/5/12/chartex" xmlns:cx7="http://schemas.microsoft.com/office/drawing/2016/5/13/chartex" xmlns:cx8="http://schemas.microsoft.com/office/drawing/2016/5/14/chartex" xmlns:mc="http://schemas.openxmlformats.org/markup-compatibility/2006" xmlns:aink="http://schemas.microsoft.com/office/drawing/2016/ink" xmlns:am3d="http://schemas.microsoft.com/office/drawing/2017/model3d" xmlns:o="urn:schemas-microsoft-com:office:office" xmlns:oel="http://schemas.microsoft.com/office/2019/extlst" xmlns:r="http://schemas.openxmlformats.org/officeDocument/2006/relationships" xmlns:m="http://schemas.openxmlformats.org/officeDocument/2006/math" xmlns:v="urn:schemas-microsoft-com:vml" xmlns:wp14="http://schemas.microsoft.com/office/word/2010/wordprocessingDrawing" xmlns:wp="http://schemas.openxmlformats.org/drawingml/2006/wordprocessingDrawing" xmlns:w10="urn:schemas-microsoft-com:office:word" xmlns:w="http://schemas.openxmlformats.org/wordprocessingml/2006/main" xmlns:w14="http://schemas.microsoft.com/office/word/2010/wordml" xmlns:w15="http://schemas.microsoft.com/office/word/2012/wordml" xmlns:w16cex="http://schemas.microsoft.com/office/word/2018/wordml/cex" xmlns:w16cid="http://schemas.microsoft.com/office/word/2016/wordml/cid" xmlns:w16="http://schemas.microsoft.com/office/word/2018/wordml" xmlns:w16sdtdh="http://schemas.microsoft.com/office/word/2020/wordml/sdtdatahash" xmlns:w16se="http://schemas.microsoft.com/office/word/2015/wordml/symex" xmlns:wpg="http://schemas.microsoft.com/office/word/2010/wordprocessingGroup" xmlns:wpi="http://schemas.microsoft.com/office/word/2010/wordprocessingInk" xmlns:wne="http://schemas.microsoft.com/office/word/2006/wordml" xmlns:wps="http://schemas.microsoft.com/office/word/2010/wordprocessingShape" mc:Ignorable="w14 w15 w16se w16cid w16 w16cex w16sdtdh wp14">
+<w:ftr xmlns:wpc="http://schemas.microsoft.com/office/word/2010/wordprocessingCanvas" xmlns:cx="http://schemas.microsoft.com/office/drawing/2014/chartex" xmlns:cx1="http://schemas.microsoft.com/office/drawing/2015/9/8/chartex" xmlns:cx2="http://schemas.microsoft.com/office/drawing/2015/10/21/chartex" xmlns:cx3="http://schemas.microsoft.com/office/drawing/2016/5/9/chartex" xmlns:cx4="http://schemas.microsoft.com/office/drawing/2016/5/10/chartex" xmlns:cx5="http://schemas.microsoft.com/office/drawing/2016/5/11/chartex" xmlns:cx6="http://schemas.microsoft.com/office/drawing/2016/5/12/chartex" xmlns:cx7="http://schemas.microsoft.com/office/drawing/2016/5/13/chartex" xmlns:cx8="http://schemas.microsoft.com/office/drawing/2016/5/14/chartex" xmlns:mc="http://schemas.openxmlformats.org/markup-compatibility/2006" xmlns:aink="http://schemas.microsoft.com/office/drawing/2016/ink" xmlns:am3d="http://schemas.microsoft.com/office/drawing/2017/model3d" xmlns:o="urn:schemas-microsoft-com:office:office" xmlns:r="http://schemas.openxmlformats.org/officeDocument/2006/relationships" xmlns:m="http://schemas.openxmlformats.org/officeDocument/2006/math" xmlns:v="urn:schemas-microsoft-com:vml" xmlns:wp14="http://schemas.microsoft.com/office/word/2010/wordprocessingDrawing" xmlns:wp="http://schemas.openxmlformats.org/drawingml/2006/wordprocessingDrawing" xmlns:w10="urn:schemas-microsoft-com:office:word" xmlns:w="http://schemas.openxmlformats.org/wordprocessingml/2006/main" xmlns:w14="http://schemas.microsoft.com/office/word/2010/wordml" xmlns:w15="http://schemas.microsoft.com/office/word/2012/wordml" xmlns:w16cex="http://schemas.microsoft.com/office/word/2018/wordml/cex" xmlns:w16cid="http://schemas.microsoft.com/office/word/2016/wordml/cid" xmlns:w16="http://schemas.microsoft.com/office/word/2018/wordml" xmlns:w16sdtdh="http://schemas.microsoft.com/office/word/2020/wordml/sdtdatahash" xmlns:w16se="http://schemas.microsoft.com/office/word/2015/wordml/symex" xmlns:wpg="http://schemas.microsoft.com/office/word/2010/wordprocessingGroup" xmlns:wpi="http://schemas.microsoft.com/office/word/2010/wordprocessingInk" xmlns:wne="http://schemas.microsoft.com/office/word/2006/wordml" xmlns:wps="http://schemas.microsoft.com/office/word/2010/wordprocessingShape" mc:Ignorable="w14 w15 w16se w16cid w16 w16cex w16sdtdh wp14">
   <w:sdt>
     <w:sdtPr>
       <w:rPr>
@@ -1173,6 +1217,11 @@
         <w:docPartUnique/>
       </w:docPartObj>
     </w:sdtPr>
+    <w:sdtEndPr>
+      <w:rPr>
+        <w:rStyle w:val="PageNumber"/>
+      </w:rPr>
+    </w:sdtEndPr>
     <w:sdtContent>
       <w:p>
         <w:pPr>
@@ -1212,7 +1261,7 @@
 </file>
 
 <file path=word/footer2.xml><?xml version="1.0" encoding="utf-8"?>
-<w:ftr xmlns:wpc="http://schemas.microsoft.com/office/word/2010/wordprocessingCanvas" xmlns:cx="http://schemas.microsoft.com/office/drawing/2014/chartex" xmlns:cx1="http://schemas.microsoft.com/office/drawing/2015/9/8/chartex" xmlns:cx2="http://schemas.microsoft.com/office/drawing/2015/10/21/chartex" xmlns:cx3="http://schemas.microsoft.com/office/drawing/2016/5/9/chartex" xmlns:cx4="http://schemas.microsoft.com/office/drawing/2016/5/10/chartex" xmlns:cx5="http://schemas.microsoft.com/office/drawing/2016/5/11/chartex" xmlns:cx6="http://schemas.microsoft.com/office/drawing/2016/5/12/chartex" xmlns:cx7="http://schemas.microsoft.com/office/drawing/2016/5/13/chartex" xmlns:cx8="http://schemas.microsoft.com/office/drawing/2016/5/14/chartex" xmlns:mc="http://schemas.openxmlformats.org/markup-compatibility/2006" xmlns:aink="http://schemas.microsoft.com/office/drawing/2016/ink" xmlns:am3d="http://schemas.microsoft.com/office/drawing/2017/model3d" xmlns:o="urn:schemas-microsoft-com:office:office" xmlns:oel="http://schemas.microsoft.com/office/2019/extlst" xmlns:r="http://schemas.openxmlformats.org/officeDocument/2006/relationships" xmlns:m="http://schemas.openxmlformats.org/officeDocument/2006/math" xmlns:v="urn:schemas-microsoft-com:vml" xmlns:wp14="http://schemas.microsoft.com/office/word/2010/wordprocessingDrawing" xmlns:wp="http://schemas.openxmlformats.org/drawingml/2006/wordprocessingDrawing" xmlns:w10="urn:schemas-microsoft-com:office:word" xmlns:w="http://schemas.openxmlformats.org/wordprocessingml/2006/main" xmlns:w14="http://schemas.microsoft.com/office/word/2010/wordml" xmlns:w15="http://schemas.microsoft.com/office/word/2012/wordml" xmlns:w16cex="http://schemas.microsoft.com/office/word/2018/wordml/cex" xmlns:w16cid="http://schemas.microsoft.com/office/word/2016/wordml/cid" xmlns:w16="http://schemas.microsoft.com/office/word/2018/wordml" xmlns:w16sdtdh="http://schemas.microsoft.com/office/word/2020/wordml/sdtdatahash" xmlns:w16se="http://schemas.microsoft.com/office/word/2015/wordml/symex" xmlns:wpg="http://schemas.microsoft.com/office/word/2010/wordprocessingGroup" xmlns:wpi="http://schemas.microsoft.com/office/word/2010/wordprocessingInk" xmlns:wne="http://schemas.microsoft.com/office/word/2006/wordml" xmlns:wps="http://schemas.microsoft.com/office/word/2010/wordprocessingShape" mc:Ignorable="w14 w15 w16se w16cid w16 w16cex w16sdtdh wp14">
+<w:ftr xmlns:wpc="http://schemas.microsoft.com/office/word/2010/wordprocessingCanvas" xmlns:cx="http://schemas.microsoft.com/office/drawing/2014/chartex" xmlns:cx1="http://schemas.microsoft.com/office/drawing/2015/9/8/chartex" xmlns:cx2="http://schemas.microsoft.com/office/drawing/2015/10/21/chartex" xmlns:cx3="http://schemas.microsoft.com/office/drawing/2016/5/9/chartex" xmlns:cx4="http://schemas.microsoft.com/office/drawing/2016/5/10/chartex" xmlns:cx5="http://schemas.microsoft.com/office/drawing/2016/5/11/chartex" xmlns:cx6="http://schemas.microsoft.com/office/drawing/2016/5/12/chartex" xmlns:cx7="http://schemas.microsoft.com/office/drawing/2016/5/13/chartex" xmlns:cx8="http://schemas.microsoft.com/office/drawing/2016/5/14/chartex" xmlns:mc="http://schemas.openxmlformats.org/markup-compatibility/2006" xmlns:aink="http://schemas.microsoft.com/office/drawing/2016/ink" xmlns:am3d="http://schemas.microsoft.com/office/drawing/2017/model3d" xmlns:o="urn:schemas-microsoft-com:office:office" xmlns:r="http://schemas.openxmlformats.org/officeDocument/2006/relationships" xmlns:m="http://schemas.openxmlformats.org/officeDocument/2006/math" xmlns:v="urn:schemas-microsoft-com:vml" xmlns:wp14="http://schemas.microsoft.com/office/word/2010/wordprocessingDrawing" xmlns:wp="http://schemas.openxmlformats.org/drawingml/2006/wordprocessingDrawing" xmlns:w10="urn:schemas-microsoft-com:office:word" xmlns:w="http://schemas.openxmlformats.org/wordprocessingml/2006/main" xmlns:w14="http://schemas.microsoft.com/office/word/2010/wordml" xmlns:w15="http://schemas.microsoft.com/office/word/2012/wordml" xmlns:w16cex="http://schemas.microsoft.com/office/word/2018/wordml/cex" xmlns:w16cid="http://schemas.microsoft.com/office/word/2016/wordml/cid" xmlns:w16="http://schemas.microsoft.com/office/word/2018/wordml" xmlns:w16sdtdh="http://schemas.microsoft.com/office/word/2020/wordml/sdtdatahash" xmlns:w16se="http://schemas.microsoft.com/office/word/2015/wordml/symex" xmlns:wpg="http://schemas.microsoft.com/office/word/2010/wordprocessingGroup" xmlns:wpi="http://schemas.microsoft.com/office/word/2010/wordprocessingInk" xmlns:wne="http://schemas.microsoft.com/office/word/2006/wordml" xmlns:wps="http://schemas.microsoft.com/office/word/2010/wordprocessingShape" mc:Ignorable="w14 w15 w16se w16cid w16 w16cex w16sdtdh wp14">
   <w:sdt>
     <w:sdtPr>
       <w:rPr>
@@ -1224,6 +1273,11 @@
         <w:docPartUnique/>
       </w:docPartObj>
     </w:sdtPr>
+    <w:sdtEndPr>
+      <w:rPr>
+        <w:rStyle w:val="PageNumber"/>
+      </w:rPr>
+    </w:sdtEndPr>
     <w:sdtContent>
       <w:p>
         <w:pPr>
@@ -1276,7 +1330,7 @@
 </file>
 
 <file path=word/footnotes.xml><?xml version="1.0" encoding="utf-8"?>
-<w:footnotes xmlns:wpc="http://schemas.microsoft.com/office/word/2010/wordprocessingCanvas" xmlns:cx="http://schemas.microsoft.com/office/drawing/2014/chartex" xmlns:cx1="http://schemas.microsoft.com/office/drawing/2015/9/8/chartex" xmlns:cx2="http://schemas.microsoft.com/office/drawing/2015/10/21/chartex" xmlns:cx3="http://schemas.microsoft.com/office/drawing/2016/5/9/chartex" xmlns:cx4="http://schemas.microsoft.com/office/drawing/2016/5/10/chartex" xmlns:cx5="http://schemas.microsoft.com/office/drawing/2016/5/11/chartex" xmlns:cx6="http://schemas.microsoft.com/office/drawing/2016/5/12/chartex" xmlns:cx7="http://schemas.microsoft.com/office/drawing/2016/5/13/chartex" xmlns:cx8="http://schemas.microsoft.com/office/drawing/2016/5/14/chartex" xmlns:mc="http://schemas.openxmlformats.org/markup-compatibility/2006" xmlns:aink="http://schemas.microsoft.com/office/drawing/2016/ink" xmlns:am3d="http://schemas.microsoft.com/office/drawing/2017/model3d" xmlns:o="urn:schemas-microsoft-com:office:office" xmlns:oel="http://schemas.microsoft.com/office/2019/extlst" xmlns:r="http://schemas.openxmlformats.org/officeDocument/2006/relationships" xmlns:m="http://schemas.openxmlformats.org/officeDocument/2006/math" xmlns:v="urn:schemas-microsoft-com:vml" xmlns:wp14="http://schemas.microsoft.com/office/word/2010/wordprocessingDrawing" xmlns:wp="http://schemas.openxmlformats.org/drawingml/2006/wordprocessingDrawing" xmlns:w10="urn:schemas-microsoft-com:office:word" xmlns:w="http://schemas.openxmlformats.org/wordprocessingml/2006/main" xmlns:w14="http://schemas.microsoft.com/office/word/2010/wordml" xmlns:w15="http://schemas.microsoft.com/office/word/2012/wordml" xmlns:w16cex="http://schemas.microsoft.com/office/word/2018/wordml/cex" xmlns:w16cid="http://schemas.microsoft.com/office/word/2016/wordml/cid" xmlns:w16="http://schemas.microsoft.com/office/word/2018/wordml" xmlns:w16sdtdh="http://schemas.microsoft.com/office/word/2020/wordml/sdtdatahash" xmlns:w16se="http://schemas.microsoft.com/office/word/2015/wordml/symex" xmlns:wpg="http://schemas.microsoft.com/office/word/2010/wordprocessingGroup" xmlns:wpi="http://schemas.microsoft.com/office/word/2010/wordprocessingInk" xmlns:wne="http://schemas.microsoft.com/office/word/2006/wordml" xmlns:wps="http://schemas.microsoft.com/office/word/2010/wordprocessingShape" mc:Ignorable="w14 w15 w16se w16cid w16 w16cex w16sdtdh wp14">
+<w:footnotes xmlns:wpc="http://schemas.microsoft.com/office/word/2010/wordprocessingCanvas" xmlns:cx="http://schemas.microsoft.com/office/drawing/2014/chartex" xmlns:cx1="http://schemas.microsoft.com/office/drawing/2015/9/8/chartex" xmlns:cx2="http://schemas.microsoft.com/office/drawing/2015/10/21/chartex" xmlns:cx3="http://schemas.microsoft.com/office/drawing/2016/5/9/chartex" xmlns:cx4="http://schemas.microsoft.com/office/drawing/2016/5/10/chartex" xmlns:cx5="http://schemas.microsoft.com/office/drawing/2016/5/11/chartex" xmlns:cx6="http://schemas.microsoft.com/office/drawing/2016/5/12/chartex" xmlns:cx7="http://schemas.microsoft.com/office/drawing/2016/5/13/chartex" xmlns:cx8="http://schemas.microsoft.com/office/drawing/2016/5/14/chartex" xmlns:mc="http://schemas.openxmlformats.org/markup-compatibility/2006" xmlns:aink="http://schemas.microsoft.com/office/drawing/2016/ink" xmlns:am3d="http://schemas.microsoft.com/office/drawing/2017/model3d" xmlns:o="urn:schemas-microsoft-com:office:office" xmlns:r="http://schemas.openxmlformats.org/officeDocument/2006/relationships" xmlns:m="http://schemas.openxmlformats.org/officeDocument/2006/math" xmlns:v="urn:schemas-microsoft-com:vml" xmlns:wp14="http://schemas.microsoft.com/office/word/2010/wordprocessingDrawing" xmlns:wp="http://schemas.openxmlformats.org/drawingml/2006/wordprocessingDrawing" xmlns:w10="urn:schemas-microsoft-com:office:word" xmlns:w="http://schemas.openxmlformats.org/wordprocessingml/2006/main" xmlns:w14="http://schemas.microsoft.com/office/word/2010/wordml" xmlns:w15="http://schemas.microsoft.com/office/word/2012/wordml" xmlns:w16cex="http://schemas.microsoft.com/office/word/2018/wordml/cex" xmlns:w16cid="http://schemas.microsoft.com/office/word/2016/wordml/cid" xmlns:w16="http://schemas.microsoft.com/office/word/2018/wordml" xmlns:w16sdtdh="http://schemas.microsoft.com/office/word/2020/wordml/sdtdatahash" xmlns:w16se="http://schemas.microsoft.com/office/word/2015/wordml/symex" xmlns:wpg="http://schemas.microsoft.com/office/word/2010/wordprocessingGroup" xmlns:wpi="http://schemas.microsoft.com/office/word/2010/wordprocessingInk" xmlns:wne="http://schemas.microsoft.com/office/word/2006/wordml" xmlns:wps="http://schemas.microsoft.com/office/word/2010/wordprocessingShape" mc:Ignorable="w14 w15 w16se w16cid w16 w16cex w16sdtdh wp14">
   <w:footnote w:type="separator" w:id="-1">
     <w:p>
       <w:pPr>
@@ -1301,7 +1355,7 @@
 </file>
 
 <file path=word/numbering.xml><?xml version="1.0" encoding="utf-8"?>
-<w:numbering xmlns:wpc="http://schemas.microsoft.com/office/word/2010/wordprocessingCanvas" xmlns:cx="http://schemas.microsoft.com/office/drawing/2014/chartex" xmlns:cx1="http://schemas.microsoft.com/office/drawing/2015/9/8/chartex" xmlns:cx2="http://schemas.microsoft.com/office/drawing/2015/10/21/chartex" xmlns:cx3="http://schemas.microsoft.com/office/drawing/2016/5/9/chartex" xmlns:cx4="http://schemas.microsoft.com/office/drawing/2016/5/10/chartex" xmlns:cx5="http://schemas.microsoft.com/office/drawing/2016/5/11/chartex" xmlns:cx6="http://schemas.microsoft.com/office/drawing/2016/5/12/chartex" xmlns:cx7="http://schemas.microsoft.com/office/drawing/2016/5/13/chartex" xmlns:cx8="http://schemas.microsoft.com/office/drawing/2016/5/14/chartex" xmlns:mc="http://schemas.openxmlformats.org/markup-compatibility/2006" xmlns:aink="http://schemas.microsoft.com/office/drawing/2016/ink" xmlns:am3d="http://schemas.microsoft.com/office/drawing/2017/model3d" xmlns:o="urn:schemas-microsoft-com:office:office" xmlns:oel="http://schemas.microsoft.com/office/2019/extlst" xmlns:r="http://schemas.openxmlformats.org/officeDocument/2006/relationships" xmlns:m="http://schemas.openxmlformats.org/officeDocument/2006/math" xmlns:v="urn:schemas-microsoft-com:vml" xmlns:wp14="http://schemas.microsoft.com/office/word/2010/wordprocessingDrawing" xmlns:wp="http://schemas.openxmlformats.org/drawingml/2006/wordprocessingDrawing" xmlns:w10="urn:schemas-microsoft-com:office:word" xmlns:w="http://schemas.openxmlformats.org/wordprocessingml/2006/main" xmlns:w14="http://schemas.microsoft.com/office/word/2010/wordml" xmlns:w15="http://schemas.microsoft.com/office/word/2012/wordml" xmlns:w16cex="http://schemas.microsoft.com/office/word/2018/wordml/cex" xmlns:w16cid="http://schemas.microsoft.com/office/word/2016/wordml/cid" xmlns:w16="http://schemas.microsoft.com/office/word/2018/wordml" xmlns:w16sdtdh="http://schemas.microsoft.com/office/word/2020/wordml/sdtdatahash" xmlns:w16se="http://schemas.microsoft.com/office/word/2015/wordml/symex" xmlns:wpg="http://schemas.microsoft.com/office/word/2010/wordprocessingGroup" xmlns:wpi="http://schemas.microsoft.com/office/word/2010/wordprocessingInk" xmlns:wne="http://schemas.microsoft.com/office/word/2006/wordml" xmlns:wps="http://schemas.microsoft.com/office/word/2010/wordprocessingShape" mc:Ignorable="w14 w15 w16se w16cid w16 w16cex w16sdtdh wp14">
+<w:numbering xmlns:wpc="http://schemas.microsoft.com/office/word/2010/wordprocessingCanvas" xmlns:cx="http://schemas.microsoft.com/office/drawing/2014/chartex" xmlns:cx1="http://schemas.microsoft.com/office/drawing/2015/9/8/chartex" xmlns:cx2="http://schemas.microsoft.com/office/drawing/2015/10/21/chartex" xmlns:cx3="http://schemas.microsoft.com/office/drawing/2016/5/9/chartex" xmlns:cx4="http://schemas.microsoft.com/office/drawing/2016/5/10/chartex" xmlns:cx5="http://schemas.microsoft.com/office/drawing/2016/5/11/chartex" xmlns:cx6="http://schemas.microsoft.com/office/drawing/2016/5/12/chartex" xmlns:cx7="http://schemas.microsoft.com/office/drawing/2016/5/13/chartex" xmlns:cx8="http://schemas.microsoft.com/office/drawing/2016/5/14/chartex" xmlns:mc="http://schemas.openxmlformats.org/markup-compatibility/2006" xmlns:aink="http://schemas.microsoft.com/office/drawing/2016/ink" xmlns:am3d="http://schemas.microsoft.com/office/drawing/2017/model3d" xmlns:o="urn:schemas-microsoft-com:office:office" xmlns:r="http://schemas.openxmlformats.org/officeDocument/2006/relationships" xmlns:m="http://schemas.openxmlformats.org/officeDocument/2006/math" xmlns:v="urn:schemas-microsoft-com:vml" xmlns:wp14="http://schemas.microsoft.com/office/word/2010/wordprocessingDrawing" xmlns:wp="http://schemas.openxmlformats.org/drawingml/2006/wordprocessingDrawing" xmlns:w10="urn:schemas-microsoft-com:office:word" xmlns:w="http://schemas.openxmlformats.org/wordprocessingml/2006/main" xmlns:w14="http://schemas.microsoft.com/office/word/2010/wordml" xmlns:w15="http://schemas.microsoft.com/office/word/2012/wordml" xmlns:w16cex="http://schemas.microsoft.com/office/word/2018/wordml/cex" xmlns:w16cid="http://schemas.microsoft.com/office/word/2016/wordml/cid" xmlns:w16="http://schemas.microsoft.com/office/word/2018/wordml" xmlns:w16sdtdh="http://schemas.microsoft.com/office/word/2020/wordml/sdtdatahash" xmlns:w16se="http://schemas.microsoft.com/office/word/2015/wordml/symex" xmlns:wpg="http://schemas.microsoft.com/office/word/2010/wordprocessingGroup" xmlns:wpi="http://schemas.microsoft.com/office/word/2010/wordprocessingInk" xmlns:wne="http://schemas.microsoft.com/office/word/2006/wordml" xmlns:wps="http://schemas.microsoft.com/office/word/2010/wordprocessingShape" mc:Ignorable="w14 w15 w16se w16cid w16 w16cex w16sdtdh wp14">
   <w:abstractNum w:abstractNumId="0" w15:restartNumberingAfterBreak="0">
     <w:nsid w:val="3C1B26E6"/>
     <w:multiLevelType w:val="hybridMultilevel"/>
@@ -1641,13 +1695,13 @@
       </w:rPr>
     </w:lvl>
   </w:abstractNum>
-  <w:num w:numId="1" w16cid:durableId="1879538127">
+  <w:num w:numId="1">
     <w:abstractNumId w:val="1"/>
   </w:num>
-  <w:num w:numId="2" w16cid:durableId="372005610">
+  <w:num w:numId="2">
     <w:abstractNumId w:val="0"/>
   </w:num>
-  <w:num w:numId="3" w16cid:durableId="1324310975">
+  <w:num w:numId="3">
     <w:abstractNumId w:val="2"/>
   </w:num>
 </w:numbering>

</xml_diff>